<commit_message>
fixed login (???????) project document
incomplete test plan
</commit_message>
<xml_diff>
--- a/Test Plan.docx
+++ b/Test Plan.docx
@@ -882,7 +882,19 @@
     </w:p>
     <w:p>
       <w:r>
-        <w:t>Enter username and password of newly created account or from test accounts</w:t>
+        <w:t xml:space="preserve">Enter </w:t>
+      </w:r>
+      <w:r>
+        <w:t>credentials</w:t>
+      </w:r>
+      <w:r>
+        <w:t xml:space="preserve"> of newly created account or from </w:t>
+      </w:r>
+      <w:r>
+        <w:t xml:space="preserve">one of the </w:t>
+      </w:r>
+      <w:r>
+        <w:t>test accounts</w:t>
       </w:r>
     </w:p>
     <w:p>

</xml_diff>

<commit_message>
Added more screenshots of View/Like/Dislike features & Comments Section
</commit_message>
<xml_diff>
--- a/Test Plan.docx
+++ b/Test Plan.docx
@@ -1,6 +1,6 @@
 
 <file path=word/document.xml><?xml version="1.0" encoding="utf-8"?>
-<w:document xmlns:wpc="http://schemas.microsoft.com/office/word/2010/wordprocessingCanvas" xmlns:cx="http://schemas.microsoft.com/office/drawing/2014/chartex" xmlns:cx1="http://schemas.microsoft.com/office/drawing/2015/9/8/chartex" xmlns:cx2="http://schemas.microsoft.com/office/drawing/2015/10/21/chartex" xmlns:cx3="http://schemas.microsoft.com/office/drawing/2016/5/9/chartex" xmlns:cx4="http://schemas.microsoft.com/office/drawing/2016/5/10/chartex" xmlns:cx5="http://schemas.microsoft.com/office/drawing/2016/5/11/chartex" xmlns:cx6="http://schemas.microsoft.com/office/drawing/2016/5/12/chartex" xmlns:cx7="http://schemas.microsoft.com/office/drawing/2016/5/13/chartex" xmlns:cx8="http://schemas.microsoft.com/office/drawing/2016/5/14/chartex" xmlns:mc="http://schemas.openxmlformats.org/markup-compatibility/2006" xmlns:aink="http://schemas.microsoft.com/office/drawing/2016/ink" xmlns:am3d="http://schemas.microsoft.com/office/drawing/2017/model3d" xmlns:o="urn:schemas-microsoft-com:office:office" xmlns:oel="http://schemas.microsoft.com/office/2019/extlst" xmlns:r="http://schemas.openxmlformats.org/officeDocument/2006/relationships" xmlns:m="http://schemas.openxmlformats.org/officeDocument/2006/math" xmlns:v="urn:schemas-microsoft-com:vml" xmlns:wp14="http://schemas.microsoft.com/office/word/2010/wordprocessingDrawing" xmlns:wp="http://schemas.openxmlformats.org/drawingml/2006/wordprocessingDrawing" xmlns:w10="urn:schemas-microsoft-com:office:word" xmlns:w="http://schemas.openxmlformats.org/wordprocessingml/2006/main" xmlns:w14="http://schemas.microsoft.com/office/word/2010/wordml" xmlns:w15="http://schemas.microsoft.com/office/word/2012/wordml" xmlns:w16cex="http://schemas.microsoft.com/office/word/2018/wordml/cex" xmlns:w16cid="http://schemas.microsoft.com/office/word/2016/wordml/cid" xmlns:w16="http://schemas.microsoft.com/office/word/2018/wordml" xmlns:w16du="http://schemas.microsoft.com/office/word/2023/wordml/word16du" xmlns:w16sdtdh="http://schemas.microsoft.com/office/word/2020/wordml/sdtdatahash" xmlns:w16se="http://schemas.microsoft.com/office/word/2015/wordml/symex" xmlns:wpg="http://schemas.microsoft.com/office/word/2010/wordprocessingGroup" xmlns:wpi="http://schemas.microsoft.com/office/word/2010/wordprocessingInk" xmlns:wne="http://schemas.microsoft.com/office/word/2006/wordml" xmlns:wps="http://schemas.microsoft.com/office/word/2010/wordprocessingShape" mc:Ignorable="w14 w15 w16se w16cid w16 w16cex w16sdtdh wp14">
+<w:document xmlns:wpc="http://schemas.microsoft.com/office/word/2010/wordprocessingCanvas" xmlns:cx="http://schemas.microsoft.com/office/drawing/2014/chartex" xmlns:mc="http://schemas.openxmlformats.org/markup-compatibility/2006" xmlns:o="urn:schemas-microsoft-com:office:office" xmlns:r="http://schemas.openxmlformats.org/officeDocument/2006/relationships" xmlns:m="http://schemas.openxmlformats.org/officeDocument/2006/math" xmlns:v="urn:schemas-microsoft-com:vml" xmlns:wp14="http://schemas.microsoft.com/office/word/2010/wordprocessingDrawing" xmlns:wp="http://schemas.openxmlformats.org/drawingml/2006/wordprocessingDrawing" xmlns:w10="urn:schemas-microsoft-com:office:word" xmlns:w="http://schemas.openxmlformats.org/wordprocessingml/2006/main" xmlns:w14="http://schemas.microsoft.com/office/word/2010/wordml" xmlns:w15="http://schemas.microsoft.com/office/word/2012/wordml" xmlns:w16se="http://schemas.microsoft.com/office/word/2015/wordml/symex" xmlns:wpg="http://schemas.microsoft.com/office/word/2010/wordprocessingGroup" xmlns:wpi="http://schemas.microsoft.com/office/word/2010/wordprocessingInk" xmlns:wne="http://schemas.microsoft.com/office/word/2006/wordml" xmlns:wps="http://schemas.microsoft.com/office/word/2010/wordprocessingShape" mc:Ignorable="w14 w15 w16se wp14">
   <w:body>
     <w:p>
       <w:pPr>
@@ -516,6 +516,7 @@
       <w:r>
         <w:rPr>
           <w:noProof/>
+          <w:lang w:eastAsia="ja-JP"/>
         </w:rPr>
         <w:drawing>
           <wp:inline distT="0" distB="0" distL="0" distR="0" wp14:anchorId="3F9E4625" wp14:editId="7AA720C7">
@@ -646,10 +647,7 @@
         <w:t xml:space="preserve"> </w:t>
       </w:r>
       <w:r>
-        <w:t xml:space="preserve">by using the </w:t>
-      </w:r>
-      <w:r>
-        <w:t>navigation bar</w:t>
+        <w:t>by using the navigation bar</w:t>
       </w:r>
       <w:r>
         <w:t xml:space="preserve">. </w:t>
@@ -659,6 +657,7 @@
       <w:r>
         <w:rPr>
           <w:noProof/>
+          <w:lang w:eastAsia="ja-JP"/>
         </w:rPr>
         <w:drawing>
           <wp:inline distT="0" distB="0" distL="0" distR="0" wp14:anchorId="69AD9450" wp14:editId="0EB50044">
@@ -717,6 +716,10 @@
     </w:p>
     <w:p>
       <w:r>
+        <w:rPr>
+          <w:noProof/>
+          <w:lang w:eastAsia="ja-JP"/>
+        </w:rPr>
         <w:drawing>
           <wp:inline distT="0" distB="0" distL="0" distR="0" wp14:anchorId="758AD893" wp14:editId="4B00A68D">
             <wp:extent cx="1897464" cy="2825750"/>
@@ -767,6 +770,10 @@
     </w:p>
     <w:p>
       <w:r>
+        <w:rPr>
+          <w:noProof/>
+          <w:lang w:eastAsia="ja-JP"/>
+        </w:rPr>
         <w:drawing>
           <wp:inline distT="0" distB="0" distL="0" distR="0" wp14:anchorId="16CB753B" wp14:editId="165D082A">
             <wp:extent cx="5477639" cy="2419688"/>
@@ -826,6 +833,7 @@
       <w:r>
         <w:rPr>
           <w:noProof/>
+          <w:lang w:eastAsia="ja-JP"/>
         </w:rPr>
         <w:drawing>
           <wp:inline distT="0" distB="0" distL="0" distR="0" wp14:anchorId="47C01141" wp14:editId="3007CB7B">
@@ -899,6 +907,10 @@
     </w:p>
     <w:p>
       <w:r>
+        <w:rPr>
+          <w:noProof/>
+          <w:lang w:eastAsia="ja-JP"/>
+        </w:rPr>
         <w:drawing>
           <wp:inline distT="0" distB="0" distL="0" distR="0" wp14:anchorId="6C17984C" wp14:editId="4C8614DC">
             <wp:extent cx="2222500" cy="1462061"/>
@@ -936,6 +948,566 @@
         </w:drawing>
       </w:r>
     </w:p>
+    <w:p>
+      <w:pPr>
+        <w:pStyle w:val="Heading2"/>
+      </w:pPr>
+      <w:r>
+        <w:lastRenderedPageBreak/>
+        <w:t>Section 3: Article Views, Like, &amp; Dislike</w:t>
+      </w:r>
+    </w:p>
+    <w:p>
+      <w:r>
+        <w:t>The views will increase only if the user has visited the page once</w:t>
+      </w:r>
+      <w:r>
+        <w:t xml:space="preserve"> and won’t increase if they refresh the page</w:t>
+      </w:r>
+      <w:r>
+        <w:t>:</w:t>
+      </w:r>
+    </w:p>
+    <w:p>
+      <w:r>
+        <w:t xml:space="preserve"> </w:t>
+      </w:r>
+      <w:r>
+        <w:rPr>
+          <w:noProof/>
+          <w:lang w:eastAsia="ja-JP"/>
+        </w:rPr>
+        <w:drawing>
+          <wp:inline distT="0" distB="0" distL="0" distR="0" wp14:anchorId="1C2AB81F" wp14:editId="1A51ABAF">
+            <wp:extent cx="5943600" cy="2900680"/>
+            <wp:effectExtent l="0" t="0" r="0" b="0"/>
+            <wp:docPr id="1" name="Picture 1"/>
+            <wp:cNvGraphicFramePr>
+              <a:graphicFrameLocks xmlns:a="http://schemas.openxmlformats.org/drawingml/2006/main" noChangeAspect="1"/>
+            </wp:cNvGraphicFramePr>
+            <a:graphic xmlns:a="http://schemas.openxmlformats.org/drawingml/2006/main">
+              <a:graphicData uri="http://schemas.openxmlformats.org/drawingml/2006/picture">
+                <pic:pic xmlns:pic="http://schemas.openxmlformats.org/drawingml/2006/picture">
+                  <pic:nvPicPr>
+                    <pic:cNvPr id="1" name="chrome_1Kn48WVzYK.png"/>
+                    <pic:cNvPicPr/>
+                  </pic:nvPicPr>
+                  <pic:blipFill>
+                    <a:blip r:embed="rId15" cstate="print">
+                      <a:extLst>
+                        <a:ext uri="{28A0092B-C50C-407E-A947-70E740481C1C}">
+                          <a14:useLocalDpi xmlns:a14="http://schemas.microsoft.com/office/drawing/2010/main" val="0"/>
+                        </a:ext>
+                      </a:extLst>
+                    </a:blip>
+                    <a:stretch>
+                      <a:fillRect/>
+                    </a:stretch>
+                  </pic:blipFill>
+                  <pic:spPr>
+                    <a:xfrm>
+                      <a:off x="0" y="0"/>
+                      <a:ext cx="5943600" cy="2900680"/>
+                    </a:xfrm>
+                    <a:prstGeom prst="rect">
+                      <a:avLst/>
+                    </a:prstGeom>
+                  </pic:spPr>
+                </pic:pic>
+              </a:graphicData>
+            </a:graphic>
+          </wp:inline>
+        </w:drawing>
+      </w:r>
+    </w:p>
+    <w:p/>
+    <w:p>
+      <w:r>
+        <w:t>The Like/Dislike feature also allows the user to only increment once they click on one of the button once:</w:t>
+      </w:r>
+    </w:p>
+    <w:p>
+      <w:r>
+        <w:rPr>
+          <w:noProof/>
+          <w:lang w:eastAsia="ja-JP"/>
+        </w:rPr>
+        <w:drawing>
+          <wp:inline distT="0" distB="0" distL="0" distR="0" wp14:anchorId="07AEEC0C" wp14:editId="1C5EF222">
+            <wp:extent cx="5943600" cy="2900680"/>
+            <wp:effectExtent l="0" t="0" r="0" b="0"/>
+            <wp:docPr id="3" name="Picture 3"/>
+            <wp:cNvGraphicFramePr>
+              <a:graphicFrameLocks xmlns:a="http://schemas.openxmlformats.org/drawingml/2006/main" noChangeAspect="1"/>
+            </wp:cNvGraphicFramePr>
+            <a:graphic xmlns:a="http://schemas.openxmlformats.org/drawingml/2006/main">
+              <a:graphicData uri="http://schemas.openxmlformats.org/drawingml/2006/picture">
+                <pic:pic xmlns:pic="http://schemas.openxmlformats.org/drawingml/2006/picture">
+                  <pic:nvPicPr>
+                    <pic:cNvPr id="3" name="chrome_xCTqrd46rc.png"/>
+                    <pic:cNvPicPr/>
+                  </pic:nvPicPr>
+                  <pic:blipFill>
+                    <a:blip r:embed="rId16" cstate="print">
+                      <a:extLst>
+                        <a:ext uri="{28A0092B-C50C-407E-A947-70E740481C1C}">
+                          <a14:useLocalDpi xmlns:a14="http://schemas.microsoft.com/office/drawing/2010/main" val="0"/>
+                        </a:ext>
+                      </a:extLst>
+                    </a:blip>
+                    <a:stretch>
+                      <a:fillRect/>
+                    </a:stretch>
+                  </pic:blipFill>
+                  <pic:spPr>
+                    <a:xfrm>
+                      <a:off x="0" y="0"/>
+                      <a:ext cx="5943600" cy="2900680"/>
+                    </a:xfrm>
+                    <a:prstGeom prst="rect">
+                      <a:avLst/>
+                    </a:prstGeom>
+                  </pic:spPr>
+                </pic:pic>
+              </a:graphicData>
+            </a:graphic>
+          </wp:inline>
+        </w:drawing>
+      </w:r>
+    </w:p>
+    <w:p/>
+    <w:p>
+      <w:pPr>
+        <w:pStyle w:val="Heading2"/>
+      </w:pPr>
+      <w:r>
+        <w:lastRenderedPageBreak/>
+        <w:t>Section 4: Comments section</w:t>
+      </w:r>
+      <w:r>
+        <w:t xml:space="preserve"> (Add/Delete)</w:t>
+      </w:r>
+    </w:p>
+    <w:p>
+      <w:r>
+        <w:t xml:space="preserve">The </w:t>
+      </w:r>
+      <w:r>
+        <w:t xml:space="preserve">non-logged in user </w:t>
+      </w:r>
+      <w:r>
+        <w:t>is able to see the comment section but they do not have the option to post one unless they sign in:</w:t>
+      </w:r>
+    </w:p>
+    <w:p>
+      <w:r>
+        <w:rPr>
+          <w:noProof/>
+          <w:lang w:eastAsia="ja-JP"/>
+        </w:rPr>
+        <w:drawing>
+          <wp:inline distT="0" distB="0" distL="0" distR="0" wp14:anchorId="26A1C06F" wp14:editId="7E244038">
+            <wp:extent cx="5943600" cy="2900680"/>
+            <wp:effectExtent l="0" t="0" r="0" b="0"/>
+            <wp:docPr id="7" name="Picture 7"/>
+            <wp:cNvGraphicFramePr>
+              <a:graphicFrameLocks xmlns:a="http://schemas.openxmlformats.org/drawingml/2006/main" noChangeAspect="1"/>
+            </wp:cNvGraphicFramePr>
+            <a:graphic xmlns:a="http://schemas.openxmlformats.org/drawingml/2006/main">
+              <a:graphicData uri="http://schemas.openxmlformats.org/drawingml/2006/picture">
+                <pic:pic xmlns:pic="http://schemas.openxmlformats.org/drawingml/2006/picture">
+                  <pic:nvPicPr>
+                    <pic:cNvPr id="7" name="chrome_PBZi5GY5V4.png"/>
+                    <pic:cNvPicPr/>
+                  </pic:nvPicPr>
+                  <pic:blipFill>
+                    <a:blip r:embed="rId17" cstate="print">
+                      <a:extLst>
+                        <a:ext uri="{28A0092B-C50C-407E-A947-70E740481C1C}">
+                          <a14:useLocalDpi xmlns:a14="http://schemas.microsoft.com/office/drawing/2010/main" val="0"/>
+                        </a:ext>
+                      </a:extLst>
+                    </a:blip>
+                    <a:stretch>
+                      <a:fillRect/>
+                    </a:stretch>
+                  </pic:blipFill>
+                  <pic:spPr>
+                    <a:xfrm>
+                      <a:off x="0" y="0"/>
+                      <a:ext cx="5943600" cy="2900680"/>
+                    </a:xfrm>
+                    <a:prstGeom prst="rect">
+                      <a:avLst/>
+                    </a:prstGeom>
+                  </pic:spPr>
+                </pic:pic>
+              </a:graphicData>
+            </a:graphic>
+          </wp:inline>
+        </w:drawing>
+      </w:r>
+    </w:p>
+    <w:p/>
+    <w:p>
+      <w:r>
+        <w:t xml:space="preserve">When the user signs in as a </w:t>
+      </w:r>
+      <w:r>
+        <w:t>viewer or author type they will be able to the post the comment as shown below (Currently logged in as User1 of type Viewer):</w:t>
+      </w:r>
+    </w:p>
+    <w:p>
+      <w:r>
+        <w:rPr>
+          <w:noProof/>
+          <w:lang w:eastAsia="ja-JP"/>
+        </w:rPr>
+        <w:drawing>
+          <wp:inline distT="0" distB="0" distL="0" distR="0" wp14:anchorId="1AAF022C" wp14:editId="03CAB22C">
+            <wp:extent cx="5943600" cy="2900680"/>
+            <wp:effectExtent l="0" t="0" r="0" b="0"/>
+            <wp:docPr id="8" name="Picture 8"/>
+            <wp:cNvGraphicFramePr>
+              <a:graphicFrameLocks xmlns:a="http://schemas.openxmlformats.org/drawingml/2006/main" noChangeAspect="1"/>
+            </wp:cNvGraphicFramePr>
+            <a:graphic xmlns:a="http://schemas.openxmlformats.org/drawingml/2006/main">
+              <a:graphicData uri="http://schemas.openxmlformats.org/drawingml/2006/picture">
+                <pic:pic xmlns:pic="http://schemas.openxmlformats.org/drawingml/2006/picture">
+                  <pic:nvPicPr>
+                    <pic:cNvPr id="8" name="chrome_71rJNQQzRW.png"/>
+                    <pic:cNvPicPr/>
+                  </pic:nvPicPr>
+                  <pic:blipFill>
+                    <a:blip r:embed="rId18" cstate="print">
+                      <a:extLst>
+                        <a:ext uri="{28A0092B-C50C-407E-A947-70E740481C1C}">
+                          <a14:useLocalDpi xmlns:a14="http://schemas.microsoft.com/office/drawing/2010/main" val="0"/>
+                        </a:ext>
+                      </a:extLst>
+                    </a:blip>
+                    <a:stretch>
+                      <a:fillRect/>
+                    </a:stretch>
+                  </pic:blipFill>
+                  <pic:spPr>
+                    <a:xfrm>
+                      <a:off x="0" y="0"/>
+                      <a:ext cx="5943600" cy="2900680"/>
+                    </a:xfrm>
+                    <a:prstGeom prst="rect">
+                      <a:avLst/>
+                    </a:prstGeom>
+                  </pic:spPr>
+                </pic:pic>
+              </a:graphicData>
+            </a:graphic>
+          </wp:inline>
+        </w:drawing>
+      </w:r>
+    </w:p>
+    <w:p/>
+    <w:p/>
+    <w:p/>
+    <w:p>
+      <w:r>
+        <w:lastRenderedPageBreak/>
+        <w:t>To leave a comment type into the textbox and click on ‘Submit’ button:</w:t>
+      </w:r>
+    </w:p>
+    <w:p>
+      <w:r>
+        <w:rPr>
+          <w:noProof/>
+          <w:lang w:eastAsia="ja-JP"/>
+        </w:rPr>
+        <w:drawing>
+          <wp:inline distT="0" distB="0" distL="0" distR="0" wp14:anchorId="3F17DB63" wp14:editId="3E3668DE">
+            <wp:extent cx="5943600" cy="1728470"/>
+            <wp:effectExtent l="0" t="0" r="0" b="5080"/>
+            <wp:docPr id="6" name="Picture 6"/>
+            <wp:cNvGraphicFramePr>
+              <a:graphicFrameLocks xmlns:a="http://schemas.openxmlformats.org/drawingml/2006/main" noChangeAspect="1"/>
+            </wp:cNvGraphicFramePr>
+            <a:graphic xmlns:a="http://schemas.openxmlformats.org/drawingml/2006/main">
+              <a:graphicData uri="http://schemas.openxmlformats.org/drawingml/2006/picture">
+                <pic:pic xmlns:pic="http://schemas.openxmlformats.org/drawingml/2006/picture">
+                  <pic:nvPicPr>
+                    <pic:cNvPr id="6" name="chrome_IPRPvKIvkK.png"/>
+                    <pic:cNvPicPr/>
+                  </pic:nvPicPr>
+                  <pic:blipFill>
+                    <a:blip r:embed="rId19">
+                      <a:extLst>
+                        <a:ext uri="{28A0092B-C50C-407E-A947-70E740481C1C}">
+                          <a14:useLocalDpi xmlns:a14="http://schemas.microsoft.com/office/drawing/2010/main" val="0"/>
+                        </a:ext>
+                      </a:extLst>
+                    </a:blip>
+                    <a:stretch>
+                      <a:fillRect/>
+                    </a:stretch>
+                  </pic:blipFill>
+                  <pic:spPr>
+                    <a:xfrm>
+                      <a:off x="0" y="0"/>
+                      <a:ext cx="5943600" cy="1728470"/>
+                    </a:xfrm>
+                    <a:prstGeom prst="rect">
+                      <a:avLst/>
+                    </a:prstGeom>
+                  </pic:spPr>
+                </pic:pic>
+              </a:graphicData>
+            </a:graphic>
+          </wp:inline>
+        </w:drawing>
+      </w:r>
+    </w:p>
+    <w:p>
+      <w:r>
+        <w:t>The page will refresh automatically and then the comment will be shown:</w:t>
+      </w:r>
+    </w:p>
+    <w:p/>
+    <w:p>
+      <w:r>
+        <w:rPr>
+          <w:noProof/>
+          <w:lang w:eastAsia="ja-JP"/>
+        </w:rPr>
+        <w:drawing>
+          <wp:inline distT="0" distB="0" distL="0" distR="0" wp14:anchorId="095617A9" wp14:editId="1E3B21CE">
+            <wp:extent cx="5943600" cy="3801110"/>
+            <wp:effectExtent l="0" t="0" r="0" b="8890"/>
+            <wp:docPr id="12" name="Picture 12"/>
+            <wp:cNvGraphicFramePr>
+              <a:graphicFrameLocks xmlns:a="http://schemas.openxmlformats.org/drawingml/2006/main" noChangeAspect="1"/>
+            </wp:cNvGraphicFramePr>
+            <a:graphic xmlns:a="http://schemas.openxmlformats.org/drawingml/2006/main">
+              <a:graphicData uri="http://schemas.openxmlformats.org/drawingml/2006/picture">
+                <pic:pic xmlns:pic="http://schemas.openxmlformats.org/drawingml/2006/picture">
+                  <pic:nvPicPr>
+                    <pic:cNvPr id="12" name="chrome_Fka8KR5ADV.png"/>
+                    <pic:cNvPicPr/>
+                  </pic:nvPicPr>
+                  <pic:blipFill>
+                    <a:blip r:embed="rId20">
+                      <a:extLst>
+                        <a:ext uri="{28A0092B-C50C-407E-A947-70E740481C1C}">
+                          <a14:useLocalDpi xmlns:a14="http://schemas.microsoft.com/office/drawing/2010/main" val="0"/>
+                        </a:ext>
+                      </a:extLst>
+                    </a:blip>
+                    <a:stretch>
+                      <a:fillRect/>
+                    </a:stretch>
+                  </pic:blipFill>
+                  <pic:spPr>
+                    <a:xfrm>
+                      <a:off x="0" y="0"/>
+                      <a:ext cx="5943600" cy="3801110"/>
+                    </a:xfrm>
+                    <a:prstGeom prst="rect">
+                      <a:avLst/>
+                    </a:prstGeom>
+                  </pic:spPr>
+                </pic:pic>
+              </a:graphicData>
+            </a:graphic>
+          </wp:inline>
+        </w:drawing>
+      </w:r>
+    </w:p>
+    <w:p/>
+    <w:p/>
+    <w:p/>
+    <w:p/>
+    <w:p/>
+    <w:p>
+      <w:r>
+        <w:lastRenderedPageBreak/>
+        <w:t>To delete a comment, the user must be logged in as an admin type. The following option on the comments will only be shown to the logged in admin</w:t>
+      </w:r>
+      <w:r>
+        <w:t xml:space="preserve"> </w:t>
+      </w:r>
+      <w:bookmarkStart w:id="0" w:name="_GoBack"/>
+      <w:bookmarkEnd w:id="0"/>
+      <w:r>
+        <w:t>(Logged in as Admin1)</w:t>
+      </w:r>
+      <w:r>
+        <w:t>:</w:t>
+      </w:r>
+    </w:p>
+    <w:p>
+      <w:r>
+        <w:rPr>
+          <w:noProof/>
+          <w:lang w:eastAsia="ja-JP"/>
+        </w:rPr>
+        <w:drawing>
+          <wp:inline distT="0" distB="0" distL="0" distR="0" wp14:anchorId="02EE8BC1" wp14:editId="66C8B02D">
+            <wp:extent cx="5943600" cy="2900680"/>
+            <wp:effectExtent l="0" t="0" r="0" b="0"/>
+            <wp:docPr id="13" name="Picture 13"/>
+            <wp:cNvGraphicFramePr>
+              <a:graphicFrameLocks xmlns:a="http://schemas.openxmlformats.org/drawingml/2006/main" noChangeAspect="1"/>
+            </wp:cNvGraphicFramePr>
+            <a:graphic xmlns:a="http://schemas.openxmlformats.org/drawingml/2006/main">
+              <a:graphicData uri="http://schemas.openxmlformats.org/drawingml/2006/picture">
+                <pic:pic xmlns:pic="http://schemas.openxmlformats.org/drawingml/2006/picture">
+                  <pic:nvPicPr>
+                    <pic:cNvPr id="13" name="chrome_8Jg5IxMY28.png"/>
+                    <pic:cNvPicPr/>
+                  </pic:nvPicPr>
+                  <pic:blipFill>
+                    <a:blip r:embed="rId21" cstate="print">
+                      <a:extLst>
+                        <a:ext uri="{28A0092B-C50C-407E-A947-70E740481C1C}">
+                          <a14:useLocalDpi xmlns:a14="http://schemas.microsoft.com/office/drawing/2010/main" val="0"/>
+                        </a:ext>
+                      </a:extLst>
+                    </a:blip>
+                    <a:stretch>
+                      <a:fillRect/>
+                    </a:stretch>
+                  </pic:blipFill>
+                  <pic:spPr>
+                    <a:xfrm>
+                      <a:off x="0" y="0"/>
+                      <a:ext cx="5943600" cy="2900680"/>
+                    </a:xfrm>
+                    <a:prstGeom prst="rect">
+                      <a:avLst/>
+                    </a:prstGeom>
+                  </pic:spPr>
+                </pic:pic>
+              </a:graphicData>
+            </a:graphic>
+          </wp:inline>
+        </w:drawing>
+      </w:r>
+    </w:p>
+    <w:p>
+      <w:r>
+        <w:t>After click on the ‘Remove Comment’ link the following page will be shown, and the admin has to confirm the deletion of the comment by selecting ‘Yes’ and then clicking on ‘Delete’ button:</w:t>
+      </w:r>
+    </w:p>
+    <w:p>
+      <w:r>
+        <w:rPr>
+          <w:noProof/>
+          <w:lang w:eastAsia="ja-JP"/>
+        </w:rPr>
+        <w:drawing>
+          <wp:inline distT="0" distB="0" distL="0" distR="0" wp14:anchorId="2A52FEC2" wp14:editId="3A55CDD5">
+            <wp:extent cx="3275937" cy="1967025"/>
+            <wp:effectExtent l="0" t="0" r="1270" b="0"/>
+            <wp:docPr id="15" name="Picture 15"/>
+            <wp:cNvGraphicFramePr>
+              <a:graphicFrameLocks xmlns:a="http://schemas.openxmlformats.org/drawingml/2006/main" noChangeAspect="1"/>
+            </wp:cNvGraphicFramePr>
+            <a:graphic xmlns:a="http://schemas.openxmlformats.org/drawingml/2006/main">
+              <a:graphicData uri="http://schemas.openxmlformats.org/drawingml/2006/picture">
+                <pic:pic xmlns:pic="http://schemas.openxmlformats.org/drawingml/2006/picture">
+                  <pic:nvPicPr>
+                    <pic:cNvPr id="15" name="chrome_3hRVqrgdCI.png"/>
+                    <pic:cNvPicPr/>
+                  </pic:nvPicPr>
+                  <pic:blipFill>
+                    <a:blip r:embed="rId22">
+                      <a:extLst>
+                        <a:ext uri="{28A0092B-C50C-407E-A947-70E740481C1C}">
+                          <a14:useLocalDpi xmlns:a14="http://schemas.microsoft.com/office/drawing/2010/main" val="0"/>
+                        </a:ext>
+                      </a:extLst>
+                    </a:blip>
+                    <a:stretch>
+                      <a:fillRect/>
+                    </a:stretch>
+                  </pic:blipFill>
+                  <pic:spPr>
+                    <a:xfrm>
+                      <a:off x="0" y="0"/>
+                      <a:ext cx="3315235" cy="1990621"/>
+                    </a:xfrm>
+                    <a:prstGeom prst="rect">
+                      <a:avLst/>
+                    </a:prstGeom>
+                  </pic:spPr>
+                </pic:pic>
+              </a:graphicData>
+            </a:graphic>
+          </wp:inline>
+        </w:drawing>
+      </w:r>
+    </w:p>
+    <w:p/>
+    <w:p/>
+    <w:p/>
+    <w:p/>
+    <w:p/>
+    <w:p/>
+    <w:p/>
+    <w:p/>
+    <w:p>
+      <w:r>
+        <w:lastRenderedPageBreak/>
+        <w:t>After the deletion of the comment, the following will be shown instead of the original comment:</w:t>
+      </w:r>
+    </w:p>
+    <w:p>
+      <w:r>
+        <w:rPr>
+          <w:noProof/>
+          <w:lang w:eastAsia="ja-JP"/>
+        </w:rPr>
+        <w:drawing>
+          <wp:inline distT="0" distB="0" distL="0" distR="0" wp14:anchorId="7255EBDE" wp14:editId="5FD27DF9">
+            <wp:extent cx="4055165" cy="2577369"/>
+            <wp:effectExtent l="0" t="0" r="2540" b="0"/>
+            <wp:docPr id="16" name="Picture 16"/>
+            <wp:cNvGraphicFramePr>
+              <a:graphicFrameLocks xmlns:a="http://schemas.openxmlformats.org/drawingml/2006/main" noChangeAspect="1"/>
+            </wp:cNvGraphicFramePr>
+            <a:graphic xmlns:a="http://schemas.openxmlformats.org/drawingml/2006/main">
+              <a:graphicData uri="http://schemas.openxmlformats.org/drawingml/2006/picture">
+                <pic:pic xmlns:pic="http://schemas.openxmlformats.org/drawingml/2006/picture">
+                  <pic:nvPicPr>
+                    <pic:cNvPr id="16" name="chrome_iUAeudGqjm.png"/>
+                    <pic:cNvPicPr/>
+                  </pic:nvPicPr>
+                  <pic:blipFill>
+                    <a:blip r:embed="rId23">
+                      <a:extLst>
+                        <a:ext uri="{28A0092B-C50C-407E-A947-70E740481C1C}">
+                          <a14:useLocalDpi xmlns:a14="http://schemas.microsoft.com/office/drawing/2010/main" val="0"/>
+                        </a:ext>
+                      </a:extLst>
+                    </a:blip>
+                    <a:stretch>
+                      <a:fillRect/>
+                    </a:stretch>
+                  </pic:blipFill>
+                  <pic:spPr>
+                    <a:xfrm>
+                      <a:off x="0" y="0"/>
+                      <a:ext cx="4055165" cy="2577369"/>
+                    </a:xfrm>
+                    <a:prstGeom prst="rect">
+                      <a:avLst/>
+                    </a:prstGeom>
+                  </pic:spPr>
+                </pic:pic>
+              </a:graphicData>
+            </a:graphic>
+          </wp:inline>
+        </w:drawing>
+      </w:r>
+    </w:p>
+    <w:p/>
     <w:sectPr>
       <w:pgSz w:w="12240" w:h="15840"/>
       <w:pgMar w:top="1440" w:right="1440" w:bottom="1440" w:left="1440" w:header="720" w:footer="720" w:gutter="0"/>
@@ -947,7 +1519,7 @@
 </file>
 
 <file path=word/numbering.xml><?xml version="1.0" encoding="utf-8"?>
-<w:numbering xmlns:wpc="http://schemas.microsoft.com/office/word/2010/wordprocessingCanvas" xmlns:cx="http://schemas.microsoft.com/office/drawing/2014/chartex" xmlns:cx1="http://schemas.microsoft.com/office/drawing/2015/9/8/chartex" xmlns:cx2="http://schemas.microsoft.com/office/drawing/2015/10/21/chartex" xmlns:cx3="http://schemas.microsoft.com/office/drawing/2016/5/9/chartex" xmlns:cx4="http://schemas.microsoft.com/office/drawing/2016/5/10/chartex" xmlns:cx5="http://schemas.microsoft.com/office/drawing/2016/5/11/chartex" xmlns:cx6="http://schemas.microsoft.com/office/drawing/2016/5/12/chartex" xmlns:cx7="http://schemas.microsoft.com/office/drawing/2016/5/13/chartex" xmlns:cx8="http://schemas.microsoft.com/office/drawing/2016/5/14/chartex" xmlns:mc="http://schemas.openxmlformats.org/markup-compatibility/2006" xmlns:aink="http://schemas.microsoft.com/office/drawing/2016/ink" xmlns:am3d="http://schemas.microsoft.com/office/drawing/2017/model3d" xmlns:o="urn:schemas-microsoft-com:office:office" xmlns:oel="http://schemas.microsoft.com/office/2019/extlst" xmlns:r="http://schemas.openxmlformats.org/officeDocument/2006/relationships" xmlns:m="http://schemas.openxmlformats.org/officeDocument/2006/math" xmlns:v="urn:schemas-microsoft-com:vml" xmlns:wp14="http://schemas.microsoft.com/office/word/2010/wordprocessingDrawing" xmlns:wp="http://schemas.openxmlformats.org/drawingml/2006/wordprocessingDrawing" xmlns:w10="urn:schemas-microsoft-com:office:word" xmlns:w="http://schemas.openxmlformats.org/wordprocessingml/2006/main" xmlns:w14="http://schemas.microsoft.com/office/word/2010/wordml" xmlns:w15="http://schemas.microsoft.com/office/word/2012/wordml" xmlns:w16cex="http://schemas.microsoft.com/office/word/2018/wordml/cex" xmlns:w16cid="http://schemas.microsoft.com/office/word/2016/wordml/cid" xmlns:w16="http://schemas.microsoft.com/office/word/2018/wordml" xmlns:w16du="http://schemas.microsoft.com/office/word/2023/wordml/word16du" xmlns:w16sdtdh="http://schemas.microsoft.com/office/word/2020/wordml/sdtdatahash" xmlns:w16se="http://schemas.microsoft.com/office/word/2015/wordml/symex" xmlns:wpg="http://schemas.microsoft.com/office/word/2010/wordprocessingGroup" xmlns:wpi="http://schemas.microsoft.com/office/word/2010/wordprocessingInk" xmlns:wne="http://schemas.microsoft.com/office/word/2006/wordml" xmlns:wps="http://schemas.microsoft.com/office/word/2010/wordprocessingShape" mc:Ignorable="w14 w15 w16se w16cid w16 w16cex w16sdtdh wp14">
+<w:numbering xmlns:wpc="http://schemas.microsoft.com/office/word/2010/wordprocessingCanvas" xmlns:cx="http://schemas.microsoft.com/office/drawing/2014/chartex" xmlns:mc="http://schemas.openxmlformats.org/markup-compatibility/2006" xmlns:o="urn:schemas-microsoft-com:office:office" xmlns:r="http://schemas.openxmlformats.org/officeDocument/2006/relationships" xmlns:m="http://schemas.openxmlformats.org/officeDocument/2006/math" xmlns:v="urn:schemas-microsoft-com:vml" xmlns:wp14="http://schemas.microsoft.com/office/word/2010/wordprocessingDrawing" xmlns:wp="http://schemas.openxmlformats.org/drawingml/2006/wordprocessingDrawing" xmlns:w10="urn:schemas-microsoft-com:office:word" xmlns:w="http://schemas.openxmlformats.org/wordprocessingml/2006/main" xmlns:w14="http://schemas.microsoft.com/office/word/2010/wordml" xmlns:w15="http://schemas.microsoft.com/office/word/2012/wordml" xmlns:w16se="http://schemas.microsoft.com/office/word/2015/wordml/symex" xmlns:wpg="http://schemas.microsoft.com/office/word/2010/wordprocessingGroup" xmlns:wpi="http://schemas.microsoft.com/office/word/2010/wordprocessingInk" xmlns:wne="http://schemas.microsoft.com/office/word/2006/wordml" xmlns:wps="http://schemas.microsoft.com/office/word/2010/wordprocessingShape" mc:Ignorable="w14 w15 w16se wp14">
   <w:abstractNum w:abstractNumId="0" w15:restartNumberingAfterBreak="0">
     <w:nsid w:val="031E55E6"/>
     <w:multiLevelType w:val="hybridMultilevel"/>
@@ -1528,29 +2100,29 @@
       </w:rPr>
     </w:lvl>
   </w:abstractNum>
-  <w:num w:numId="1" w16cid:durableId="923536984">
+  <w:num w:numId="1">
     <w:abstractNumId w:val="5"/>
   </w:num>
-  <w:num w:numId="2" w16cid:durableId="309675446">
+  <w:num w:numId="2">
     <w:abstractNumId w:val="1"/>
   </w:num>
-  <w:num w:numId="3" w16cid:durableId="411242562">
+  <w:num w:numId="3">
     <w:abstractNumId w:val="4"/>
   </w:num>
-  <w:num w:numId="4" w16cid:durableId="920915048">
+  <w:num w:numId="4">
     <w:abstractNumId w:val="0"/>
   </w:num>
-  <w:num w:numId="5" w16cid:durableId="1182284995">
+  <w:num w:numId="5">
     <w:abstractNumId w:val="3"/>
   </w:num>
-  <w:num w:numId="6" w16cid:durableId="1051345695">
+  <w:num w:numId="6">
     <w:abstractNumId w:val="2"/>
   </w:num>
 </w:numbering>
 </file>
 
 <file path=word/styles.xml><?xml version="1.0" encoding="utf-8"?>
-<w:styles xmlns:mc="http://schemas.openxmlformats.org/markup-compatibility/2006" xmlns:r="http://schemas.openxmlformats.org/officeDocument/2006/relationships" xmlns:w="http://schemas.openxmlformats.org/wordprocessingml/2006/main" xmlns:w14="http://schemas.microsoft.com/office/word/2010/wordml" xmlns:w15="http://schemas.microsoft.com/office/word/2012/wordml" xmlns:w16cex="http://schemas.microsoft.com/office/word/2018/wordml/cex" xmlns:w16cid="http://schemas.microsoft.com/office/word/2016/wordml/cid" xmlns:w16="http://schemas.microsoft.com/office/word/2018/wordml" xmlns:w16sdtdh="http://schemas.microsoft.com/office/word/2020/wordml/sdtdatahash" xmlns:w16se="http://schemas.microsoft.com/office/word/2015/wordml/symex" mc:Ignorable="w14 w15 w16se w16cid w16 w16cex w16sdtdh">
+<w:styles xmlns:mc="http://schemas.openxmlformats.org/markup-compatibility/2006" xmlns:r="http://schemas.openxmlformats.org/officeDocument/2006/relationships" xmlns:w="http://schemas.openxmlformats.org/wordprocessingml/2006/main" xmlns:w14="http://schemas.microsoft.com/office/word/2010/wordml" xmlns:w15="http://schemas.microsoft.com/office/word/2012/wordml" xmlns:w16se="http://schemas.microsoft.com/office/word/2015/wordml/symex" mc:Ignorable="w14 w15 w16se">
   <w:docDefaults>
     <w:rPrDefault>
       <w:rPr>
@@ -1568,7 +2140,7 @@
       </w:pPr>
     </w:pPrDefault>
   </w:docDefaults>
-  <w:latentStyles w:defLockedState="0" w:defUIPriority="99" w:defSemiHidden="0" w:defUnhideWhenUsed="0" w:defQFormat="0" w:count="376">
+  <w:latentStyles w:defLockedState="0" w:defUIPriority="99" w:defSemiHidden="0" w:defUnhideWhenUsed="0" w:defQFormat="0" w:count="371">
     <w:lsdException w:name="Normal" w:uiPriority="0" w:qFormat="1"/>
     <w:lsdException w:name="heading 1" w:uiPriority="9" w:qFormat="1"/>
     <w:lsdException w:name="heading 2" w:semiHidden="1" w:uiPriority="9" w:unhideWhenUsed="1" w:qFormat="1"/>
@@ -1940,11 +2512,6 @@
     <w:lsdException w:name="List Table 5 Dark Accent 6" w:uiPriority="50"/>
     <w:lsdException w:name="List Table 6 Colorful Accent 6" w:uiPriority="51"/>
     <w:lsdException w:name="List Table 7 Colorful Accent 6" w:uiPriority="52"/>
-    <w:lsdException w:name="Mention" w:semiHidden="1" w:unhideWhenUsed="1"/>
-    <w:lsdException w:name="Smart Hyperlink" w:semiHidden="1" w:unhideWhenUsed="1"/>
-    <w:lsdException w:name="Hashtag" w:semiHidden="1" w:unhideWhenUsed="1"/>
-    <w:lsdException w:name="Unresolved Mention" w:semiHidden="1" w:unhideWhenUsed="1"/>
-    <w:lsdException w:name="Smart Link" w:semiHidden="1" w:unhideWhenUsed="1"/>
   </w:latentStyles>
   <w:style w:type="paragraph" w:default="1" w:styleId="Normal">
     <w:name w:val="Normal"/>
@@ -2031,7 +2598,7 @@
       <w:u w:val="single"/>
     </w:rPr>
   </w:style>
-  <w:style w:type="character" w:styleId="UnresolvedMention">
+  <w:style w:type="character" w:customStyle="1" w:styleId="UnresolvedMention">
     <w:name w:val="Unresolved Mention"/>
     <w:basedOn w:val="DefaultParagraphFont"/>
     <w:uiPriority w:val="99"/>

</xml_diff>